<commit_message>
[ADD] documentation pdf files
</commit_message>
<xml_diff>
--- a/DOCUMENTATION/USER-MANUAL.docx
+++ b/DOCUMENTATION/USER-MANUAL.docx
@@ -910,8 +910,6 @@
         </w:rPr>
         <w:t xml:space="preserve">, and have your friends guess: </w:t>
       </w:r>
-      <w:bookmarkStart w:id="2" w:name="_GoBack"/>
-      <w:bookmarkEnd w:id="2"/>
     </w:p>
     <w:p>
       <w:pPr>
@@ -1113,18 +1111,18 @@
           <w:noProof/>
         </w:rPr>
         <w:drawing>
-          <wp:anchor distT="0" distB="0" distL="114300" distR="114300" simplePos="0" relativeHeight="251659264" behindDoc="0" locked="0" layoutInCell="1" allowOverlap="1" wp14:anchorId="480069A2" wp14:editId="52E14850">
+          <wp:anchor distT="0" distB="0" distL="114300" distR="114300" simplePos="0" relativeHeight="251685888" behindDoc="0" locked="0" layoutInCell="1" allowOverlap="1" wp14:anchorId="10FF99AE" wp14:editId="2E286003">
             <wp:simplePos x="0" y="0"/>
             <wp:positionH relativeFrom="margin">
               <wp:align>left</wp:align>
             </wp:positionH>
             <wp:positionV relativeFrom="paragraph">
-              <wp:posOffset>277495</wp:posOffset>
+              <wp:posOffset>361950</wp:posOffset>
             </wp:positionV>
-            <wp:extent cx="6332220" cy="2247900"/>
-            <wp:effectExtent l="19050" t="19050" r="11430" b="19050"/>
+            <wp:extent cx="6283325" cy="2477770"/>
+            <wp:effectExtent l="19050" t="19050" r="22225" b="17780"/>
             <wp:wrapSquare wrapText="bothSides"/>
-            <wp:docPr id="1" name="Picture 1"/>
+            <wp:docPr id="9" name="Picture 9"/>
             <wp:cNvGraphicFramePr>
               <a:graphicFrameLocks xmlns:a="http://schemas.openxmlformats.org/drawingml/2006/main" noChangeAspect="1"/>
             </wp:cNvGraphicFramePr>
@@ -1136,13 +1134,7 @@
                     <pic:cNvPicPr/>
                   </pic:nvPicPr>
                   <pic:blipFill>
-                    <a:blip r:embed="rId7" cstate="print">
-                      <a:extLst>
-                        <a:ext uri="{28A0092B-C50C-407E-A947-70E740481C1C}">
-                          <a14:useLocalDpi xmlns:a14="http://schemas.microsoft.com/office/drawing/2010/main" val="0"/>
-                        </a:ext>
-                      </a:extLst>
-                    </a:blip>
+                    <a:blip r:embed="rId7"/>
                     <a:stretch>
                       <a:fillRect/>
                     </a:stretch>
@@ -1150,7 +1142,7 @@
                   <pic:spPr>
                     <a:xfrm>
                       <a:off x="0" y="0"/>
-                      <a:ext cx="6332220" cy="2247900"/>
+                      <a:ext cx="6283325" cy="2477770"/>
                     </a:xfrm>
                     <a:prstGeom prst="rect">
                       <a:avLst/>
@@ -1243,21 +1235,6 @@
         <w:shd w:val="clear" w:color="auto" w:fill="FFFFFF"/>
         <w:spacing w:before="0" w:beforeAutospacing="0" w:after="0" w:afterAutospacing="0"/>
         <w:jc w:val="center"/>
-        <w:textAlignment w:val="baseline"/>
-        <w:rPr>
-          <w:rFonts w:asciiTheme="majorHAnsi" w:hAnsiTheme="majorHAnsi" w:cstheme="majorHAnsi"/>
-          <w:b/>
-          <w:color w:val="555555"/>
-          <w:u w:val="single"/>
-          <w:lang w:val="en-AU"/>
-        </w:rPr>
-      </w:pPr>
-    </w:p>
-    <w:p>
-      <w:pPr>
-        <w:pStyle w:val="NormalWeb"/>
-        <w:shd w:val="clear" w:color="auto" w:fill="FFFFFF"/>
-        <w:spacing w:before="0" w:beforeAutospacing="0" w:after="0" w:afterAutospacing="0"/>
         <w:textAlignment w:val="baseline"/>
         <w:rPr>
           <w:rFonts w:asciiTheme="majorHAnsi" w:hAnsiTheme="majorHAnsi" w:cstheme="majorHAnsi"/>
@@ -1551,22 +1528,21 @@
       </w:pPr>
       <w:r>
         <w:rPr>
-          <w:b/>
           <w:noProof/>
         </w:rPr>
         <w:drawing>
-          <wp:anchor distT="0" distB="0" distL="114300" distR="114300" simplePos="0" relativeHeight="251663360" behindDoc="0" locked="0" layoutInCell="1" allowOverlap="1" wp14:anchorId="71D0C3BA">
+          <wp:anchor distT="0" distB="0" distL="114300" distR="114300" simplePos="0" relativeHeight="251689984" behindDoc="0" locked="0" layoutInCell="1" allowOverlap="1" wp14:anchorId="576D2598" wp14:editId="366AF747">
             <wp:simplePos x="0" y="0"/>
             <wp:positionH relativeFrom="margin">
-              <wp:posOffset>4550410</wp:posOffset>
+              <wp:align>center</wp:align>
             </wp:positionH>
             <wp:positionV relativeFrom="paragraph">
-              <wp:posOffset>325120</wp:posOffset>
+              <wp:posOffset>550300</wp:posOffset>
             </wp:positionV>
-            <wp:extent cx="2072005" cy="4375785"/>
-            <wp:effectExtent l="19050" t="19050" r="23495" b="24765"/>
-            <wp:wrapSquare wrapText="bothSides"/>
-            <wp:docPr id="6" name="Picture 6"/>
+            <wp:extent cx="2036445" cy="4370363"/>
+            <wp:effectExtent l="19050" t="19050" r="20955" b="11430"/>
+            <wp:wrapNone/>
+            <wp:docPr id="14" name="Picture 14"/>
             <wp:cNvGraphicFramePr>
               <a:graphicFrameLocks xmlns:a="http://schemas.openxmlformats.org/drawingml/2006/main" noChangeAspect="1"/>
             </wp:cNvGraphicFramePr>
@@ -1578,13 +1554,7 @@
                     <pic:cNvPicPr/>
                   </pic:nvPicPr>
                   <pic:blipFill>
-                    <a:blip r:embed="rId11">
-                      <a:extLst>
-                        <a:ext uri="{28A0092B-C50C-407E-A947-70E740481C1C}">
-                          <a14:useLocalDpi xmlns:a14="http://schemas.microsoft.com/office/drawing/2010/main" val="0"/>
-                        </a:ext>
-                      </a:extLst>
-                    </a:blip>
+                    <a:blip r:embed="rId11"/>
                     <a:stretch>
                       <a:fillRect/>
                     </a:stretch>
@@ -1592,7 +1562,7 @@
                   <pic:spPr>
                     <a:xfrm>
                       <a:off x="0" y="0"/>
-                      <a:ext cx="2072005" cy="4375785"/>
+                      <a:ext cx="2038377" cy="4374509"/>
                     </a:xfrm>
                     <a:prstGeom prst="rect">
                       <a:avLst/>
@@ -1617,22 +1587,21 @@
       </w:r>
       <w:r>
         <w:rPr>
-          <w:b/>
           <w:noProof/>
         </w:rPr>
         <w:drawing>
-          <wp:anchor distT="0" distB="0" distL="114300" distR="114300" simplePos="0" relativeHeight="251662336" behindDoc="0" locked="0" layoutInCell="1" allowOverlap="1" wp14:anchorId="282E9639">
+          <wp:anchor distT="0" distB="0" distL="114300" distR="114300" simplePos="0" relativeHeight="251694080" behindDoc="0" locked="0" layoutInCell="1" allowOverlap="1" wp14:anchorId="39AFCE5B" wp14:editId="7DA681CB">
             <wp:simplePos x="0" y="0"/>
-            <wp:positionH relativeFrom="margin">
-              <wp:posOffset>2294255</wp:posOffset>
+            <wp:positionH relativeFrom="column">
+              <wp:posOffset>4601845</wp:posOffset>
             </wp:positionH>
             <wp:positionV relativeFrom="paragraph">
-              <wp:posOffset>318770</wp:posOffset>
+              <wp:posOffset>521970</wp:posOffset>
             </wp:positionV>
-            <wp:extent cx="2063750" cy="4407535"/>
-            <wp:effectExtent l="19050" t="19050" r="12700" b="12065"/>
-            <wp:wrapSquare wrapText="bothSides"/>
-            <wp:docPr id="5" name="Picture 5"/>
+            <wp:extent cx="1954530" cy="4373880"/>
+            <wp:effectExtent l="19050" t="19050" r="26670" b="26670"/>
+            <wp:wrapNone/>
+            <wp:docPr id="25" name="Picture 25"/>
             <wp:cNvGraphicFramePr>
               <a:graphicFrameLocks xmlns:a="http://schemas.openxmlformats.org/drawingml/2006/main" noChangeAspect="1"/>
             </wp:cNvGraphicFramePr>
@@ -1644,13 +1613,7 @@
                     <pic:cNvPicPr/>
                   </pic:nvPicPr>
                   <pic:blipFill>
-                    <a:blip r:embed="rId12">
-                      <a:extLst>
-                        <a:ext uri="{28A0092B-C50C-407E-A947-70E740481C1C}">
-                          <a14:useLocalDpi xmlns:a14="http://schemas.microsoft.com/office/drawing/2010/main" val="0"/>
-                        </a:ext>
-                      </a:extLst>
-                    </a:blip>
+                    <a:blip r:embed="rId12"/>
                     <a:stretch>
                       <a:fillRect/>
                     </a:stretch>
@@ -1658,7 +1621,7 @@
                   <pic:spPr>
                     <a:xfrm>
                       <a:off x="0" y="0"/>
-                      <a:ext cx="2063750" cy="4407535"/>
+                      <a:ext cx="1954530" cy="4373880"/>
                     </a:xfrm>
                     <a:prstGeom prst="rect">
                       <a:avLst/>
@@ -1683,22 +1646,21 @@
       </w:r>
       <w:r>
         <w:rPr>
-          <w:b/>
           <w:noProof/>
         </w:rPr>
         <w:drawing>
-          <wp:anchor distT="0" distB="0" distL="114300" distR="114300" simplePos="0" relativeHeight="251661312" behindDoc="1" locked="0" layoutInCell="1" allowOverlap="1" wp14:anchorId="130489D5" wp14:editId="30287B15">
+          <wp:anchor distT="0" distB="0" distL="114300" distR="114300" simplePos="0" relativeHeight="251692032" behindDoc="0" locked="0" layoutInCell="1" allowOverlap="1" wp14:anchorId="624574ED" wp14:editId="1DA39678">
             <wp:simplePos x="0" y="0"/>
             <wp:positionH relativeFrom="margin">
-              <wp:posOffset>18415</wp:posOffset>
+              <wp:align>left</wp:align>
             </wp:positionH>
             <wp:positionV relativeFrom="paragraph">
-              <wp:posOffset>318135</wp:posOffset>
+              <wp:posOffset>535940</wp:posOffset>
             </wp:positionV>
-            <wp:extent cx="2087245" cy="4425950"/>
-            <wp:effectExtent l="19050" t="19050" r="27305" b="12700"/>
-            <wp:wrapSquare wrapText="bothSides"/>
-            <wp:docPr id="4" name="Picture 4"/>
+            <wp:extent cx="2006600" cy="4391025"/>
+            <wp:effectExtent l="19050" t="19050" r="12700" b="28575"/>
+            <wp:wrapNone/>
+            <wp:docPr id="1" name="Picture 1"/>
             <wp:cNvGraphicFramePr>
               <a:graphicFrameLocks xmlns:a="http://schemas.openxmlformats.org/drawingml/2006/main" noChangeAspect="1"/>
             </wp:cNvGraphicFramePr>
@@ -1710,13 +1672,7 @@
                     <pic:cNvPicPr/>
                   </pic:nvPicPr>
                   <pic:blipFill>
-                    <a:blip r:embed="rId13" cstate="print">
-                      <a:extLst>
-                        <a:ext uri="{28A0092B-C50C-407E-A947-70E740481C1C}">
-                          <a14:useLocalDpi xmlns:a14="http://schemas.microsoft.com/office/drawing/2010/main" val="0"/>
-                        </a:ext>
-                      </a:extLst>
-                    </a:blip>
+                    <a:blip r:embed="rId13"/>
                     <a:stretch>
                       <a:fillRect/>
                     </a:stretch>
@@ -1724,7 +1680,7 @@
                   <pic:spPr>
                     <a:xfrm>
                       <a:off x="0" y="0"/>
-                      <a:ext cx="2087245" cy="4425950"/>
+                      <a:ext cx="2006600" cy="4391025"/>
                     </a:xfrm>
                     <a:prstGeom prst="rect">
                       <a:avLst/>
@@ -1747,6 +1703,13 @@
           </wp:anchor>
         </w:drawing>
       </w:r>
+      <w:r>
+        <w:rPr>
+          <w:rFonts w:asciiTheme="majorHAnsi" w:hAnsiTheme="majorHAnsi" w:cstheme="majorHAnsi"/>
+          <w:bCs/>
+        </w:rPr>
+        <w:br w:type="page"/>
+      </w:r>
     </w:p>
     <w:p>
       <w:pPr>
@@ -1768,7 +1731,6 @@
           <w:rFonts w:asciiTheme="majorHAnsi" w:hAnsiTheme="majorHAnsi" w:cstheme="majorHAnsi"/>
           <w:b/>
         </w:rPr>
-        <w:lastRenderedPageBreak/>
         <w:t>Pick an event</w:t>
       </w:r>
       <w:r>
@@ -2205,26 +2167,18 @@
           <w:noProof/>
         </w:rPr>
         <w:drawing>
-          <wp:anchor distT="0" distB="0" distL="114300" distR="114300" simplePos="0" relativeHeight="251669504" behindDoc="1" locked="0" layoutInCell="1" allowOverlap="1" wp14:anchorId="2B0D306D">
+          <wp:anchor distT="0" distB="0" distL="114300" distR="114300" simplePos="0" relativeHeight="251696128" behindDoc="0" locked="0" layoutInCell="1" allowOverlap="1" wp14:anchorId="4C2A676E" wp14:editId="6ADB322A">
             <wp:simplePos x="0" y="0"/>
-            <wp:positionH relativeFrom="column">
-              <wp:posOffset>368300</wp:posOffset>
+            <wp:positionH relativeFrom="margin">
+              <wp:align>left</wp:align>
             </wp:positionH>
             <wp:positionV relativeFrom="paragraph">
-              <wp:posOffset>152400</wp:posOffset>
+              <wp:posOffset>105654</wp:posOffset>
             </wp:positionV>
-            <wp:extent cx="5731510" cy="3891280"/>
-            <wp:effectExtent l="19050" t="19050" r="21590" b="13970"/>
-            <wp:wrapTight wrapText="bothSides">
-              <wp:wrapPolygon edited="0">
-                <wp:start x="-72" y="-106"/>
-                <wp:lineTo x="-72" y="21572"/>
-                <wp:lineTo x="21610" y="21572"/>
-                <wp:lineTo x="21610" y="-106"/>
-                <wp:lineTo x="-72" y="-106"/>
-              </wp:wrapPolygon>
-            </wp:wrapTight>
-            <wp:docPr id="10" name="Picture 10"/>
+            <wp:extent cx="5950585" cy="4393565"/>
+            <wp:effectExtent l="19050" t="19050" r="12065" b="26035"/>
+            <wp:wrapNone/>
+            <wp:docPr id="27" name="Picture 27"/>
             <wp:cNvGraphicFramePr>
               <a:graphicFrameLocks xmlns:a="http://schemas.openxmlformats.org/drawingml/2006/main" noChangeAspect="1"/>
             </wp:cNvGraphicFramePr>
@@ -2236,13 +2190,7 @@
                     <pic:cNvPicPr/>
                   </pic:nvPicPr>
                   <pic:blipFill>
-                    <a:blip r:embed="rId15" cstate="print">
-                      <a:extLst>
-                        <a:ext uri="{28A0092B-C50C-407E-A947-70E740481C1C}">
-                          <a14:useLocalDpi xmlns:a14="http://schemas.microsoft.com/office/drawing/2010/main" val="0"/>
-                        </a:ext>
-                      </a:extLst>
-                    </a:blip>
+                    <a:blip r:embed="rId15"/>
                     <a:stretch>
                       <a:fillRect/>
                     </a:stretch>
@@ -2250,7 +2198,7 @@
                   <pic:spPr>
                     <a:xfrm>
                       <a:off x="0" y="0"/>
-                      <a:ext cx="5731510" cy="3891280"/>
+                      <a:ext cx="5950585" cy="4393565"/>
                     </a:xfrm>
                     <a:prstGeom prst="rect">
                       <a:avLst/>
@@ -2264,6 +2212,12 @@
                 </pic:pic>
               </a:graphicData>
             </a:graphic>
+            <wp14:sizeRelH relativeFrom="margin">
+              <wp14:pctWidth>0</wp14:pctWidth>
+            </wp14:sizeRelH>
+            <wp14:sizeRelV relativeFrom="margin">
+              <wp14:pctHeight>0</wp14:pctHeight>
+            </wp14:sizeRelV>
           </wp:anchor>
         </w:drawing>
       </w:r>
@@ -2401,6 +2355,30 @@
           <w:sz w:val="8"/>
           <w:szCs w:val="8"/>
           <w:u w:val="single"/>
+          <w:lang w:val="en-US"/>
+        </w:rPr>
+      </w:pPr>
+    </w:p>
+    <w:p>
+      <w:pPr>
+        <w:rPr>
+          <w:rFonts w:asciiTheme="majorHAnsi" w:eastAsia="Times New Roman" w:hAnsiTheme="majorHAnsi" w:cstheme="majorHAnsi"/>
+          <w:bCs/>
+          <w:color w:val="555555"/>
+          <w:sz w:val="24"/>
+          <w:szCs w:val="24"/>
+          <w:lang w:val="en-US"/>
+        </w:rPr>
+      </w:pPr>
+    </w:p>
+    <w:p>
+      <w:pPr>
+        <w:rPr>
+          <w:rFonts w:asciiTheme="majorHAnsi" w:eastAsia="Times New Roman" w:hAnsiTheme="majorHAnsi" w:cstheme="majorHAnsi"/>
+          <w:bCs/>
+          <w:color w:val="555555"/>
+          <w:sz w:val="24"/>
+          <w:szCs w:val="24"/>
           <w:lang w:val="en-US"/>
         </w:rPr>
       </w:pPr>
@@ -3598,23 +3576,24 @@
           <w:bCs/>
         </w:rPr>
       </w:pPr>
+      <w:bookmarkStart w:id="2" w:name="_GoBack"/>
       <w:r>
         <w:rPr>
           <w:noProof/>
         </w:rPr>
         <w:drawing>
-          <wp:anchor distT="0" distB="0" distL="114300" distR="114300" simplePos="0" relativeHeight="251677696" behindDoc="0" locked="0" layoutInCell="1" allowOverlap="1" wp14:anchorId="0901CAA1">
+          <wp:anchor distT="0" distB="0" distL="114300" distR="114300" simplePos="0" relativeHeight="251698176" behindDoc="0" locked="0" layoutInCell="1" allowOverlap="1" wp14:anchorId="3718DD28" wp14:editId="5CBF3056">
             <wp:simplePos x="0" y="0"/>
             <wp:positionH relativeFrom="column">
-              <wp:posOffset>501650</wp:posOffset>
+              <wp:posOffset>536916</wp:posOffset>
             </wp:positionH>
             <wp:positionV relativeFrom="paragraph">
-              <wp:posOffset>19050</wp:posOffset>
+              <wp:posOffset>21688</wp:posOffset>
             </wp:positionV>
-            <wp:extent cx="3048000" cy="3803650"/>
-            <wp:effectExtent l="19050" t="19050" r="19050" b="25400"/>
-            <wp:wrapSquare wrapText="bothSides"/>
-            <wp:docPr id="11" name="Picture 11"/>
+            <wp:extent cx="2954215" cy="3778718"/>
+            <wp:effectExtent l="19050" t="19050" r="17780" b="12700"/>
+            <wp:wrapNone/>
+            <wp:docPr id="28" name="Picture 28"/>
             <wp:cNvGraphicFramePr>
               <a:graphicFrameLocks xmlns:a="http://schemas.openxmlformats.org/drawingml/2006/main" noChangeAspect="1"/>
             </wp:cNvGraphicFramePr>
@@ -3626,13 +3605,7 @@
                     <pic:cNvPicPr/>
                   </pic:nvPicPr>
                   <pic:blipFill>
-                    <a:blip r:embed="rId20">
-                      <a:extLst>
-                        <a:ext uri="{28A0092B-C50C-407E-A947-70E740481C1C}">
-                          <a14:useLocalDpi xmlns:a14="http://schemas.microsoft.com/office/drawing/2010/main" val="0"/>
-                        </a:ext>
-                      </a:extLst>
-                    </a:blip>
+                    <a:blip r:embed="rId20"/>
                     <a:stretch>
                       <a:fillRect/>
                     </a:stretch>
@@ -3640,7 +3613,7 @@
                   <pic:spPr>
                     <a:xfrm>
                       <a:off x="0" y="0"/>
-                      <a:ext cx="3048000" cy="3803650"/>
+                      <a:ext cx="2954656" cy="3779282"/>
                     </a:xfrm>
                     <a:prstGeom prst="rect">
                       <a:avLst/>
@@ -3663,6 +3636,7 @@
           </wp:anchor>
         </w:drawing>
       </w:r>
+      <w:bookmarkEnd w:id="2"/>
     </w:p>
     <w:p>
       <w:pPr>

</xml_diff>